<commit_message>
add auto generate qrcode, update metadata
</commit_message>
<xml_diff>
--- a/PJ概要.docx
+++ b/PJ概要.docx
@@ -573,6 +573,7 @@
         <w:rPr>
           <w:rFonts w:asciiTheme="majorEastAsia" w:eastAsiaTheme="majorEastAsia" w:hAnsiTheme="majorEastAsia" w:cs="Arial Unicode MS"/>
         </w:rPr>
+        <w:lastRenderedPageBreak/>
         <w:t>【手順】</w:t>
       </w:r>
     </w:p>
@@ -590,7 +591,6 @@
         <w:rPr>
           <w:rFonts w:asciiTheme="majorEastAsia" w:eastAsiaTheme="majorEastAsia" w:hAnsiTheme="majorEastAsia" w:cs="Arial Unicode MS"/>
         </w:rPr>
-        <w:lastRenderedPageBreak/>
         <w:t>リポジトリをクローン</w:t>
       </w:r>
     </w:p>
@@ -787,8 +787,164 @@
     </w:p>
     <w:p>
       <w:pPr>
-        <w:rPr>
-          <w:rFonts w:asciiTheme="majorEastAsia" w:eastAsiaTheme="majorEastAsia" w:hAnsiTheme="majorEastAsia"/>
+        <w:ind w:left="720"/>
+        <w:rPr>
+          <w:rFonts w:asciiTheme="majorEastAsia" w:eastAsiaTheme="majorEastAsia" w:hAnsiTheme="majorEastAsia"/>
+        </w:rPr>
+      </w:pPr>
+    </w:p>
+    <w:p>
+      <w:pPr>
+        <w:numPr>
+          <w:ilvl w:val="0"/>
+          <w:numId w:val="4"/>
+        </w:numPr>
+        <w:rPr>
+          <w:rFonts w:asciiTheme="majorEastAsia" w:eastAsiaTheme="majorEastAsia" w:hAnsiTheme="majorEastAsia"/>
+        </w:rPr>
+      </w:pPr>
+      <w:r>
+        <w:rPr>
+          <w:rFonts w:asciiTheme="majorEastAsia" w:eastAsiaTheme="majorEastAsia" w:hAnsiTheme="majorEastAsia" w:hint="eastAsia"/>
+        </w:rPr>
+        <w:t>「</w:t>
+      </w:r>
+      <w:proofErr w:type="spellStart"/>
+      <w:r>
+        <w:rPr>
+          <w:rFonts w:asciiTheme="majorEastAsia" w:eastAsiaTheme="majorEastAsia" w:hAnsiTheme="majorEastAsia"/>
+          <w:lang w:val="en-US"/>
+        </w:rPr>
+        <w:t>src</w:t>
+      </w:r>
+      <w:proofErr w:type="spellEnd"/>
+      <w:r>
+        <w:rPr>
+          <w:rFonts w:asciiTheme="majorEastAsia" w:eastAsiaTheme="majorEastAsia" w:hAnsiTheme="majorEastAsia"/>
+          <w:lang w:val="en-US"/>
+        </w:rPr>
+        <w:t>/app/</w:t>
+      </w:r>
+      <w:proofErr w:type="spellStart"/>
+      <w:r>
+        <w:rPr>
+          <w:rFonts w:asciiTheme="majorEastAsia" w:eastAsiaTheme="majorEastAsia" w:hAnsiTheme="majorEastAsia"/>
+          <w:lang w:val="en-US"/>
+        </w:rPr>
+        <w:t>qrpage</w:t>
+      </w:r>
+      <w:proofErr w:type="spellEnd"/>
+      <w:r>
+        <w:rPr>
+          <w:rFonts w:asciiTheme="majorEastAsia" w:eastAsiaTheme="majorEastAsia" w:hAnsiTheme="majorEastAsia"/>
+          <w:lang w:val="en-US"/>
+        </w:rPr>
+        <w:t>/</w:t>
+      </w:r>
+      <w:proofErr w:type="spellStart"/>
+      <w:r>
+        <w:rPr>
+          <w:rFonts w:asciiTheme="majorEastAsia" w:eastAsiaTheme="majorEastAsia" w:hAnsiTheme="majorEastAsia"/>
+          <w:lang w:val="en-US"/>
+        </w:rPr>
+        <w:t>page.tsx</w:t>
+      </w:r>
+      <w:proofErr w:type="spellEnd"/>
+      <w:r>
+        <w:rPr>
+          <w:rFonts w:asciiTheme="majorEastAsia" w:eastAsiaTheme="majorEastAsia" w:hAnsiTheme="majorEastAsia" w:hint="eastAsia"/>
+        </w:rPr>
+        <w:t>」に開き</w:t>
+      </w:r>
+    </w:p>
+    <w:p>
+      <w:pPr>
+        <w:ind w:left="720"/>
+        <w:rPr>
+          <w:rFonts w:asciiTheme="majorEastAsia" w:eastAsiaTheme="majorEastAsia" w:hAnsiTheme="majorEastAsia"/>
+          <w:lang w:val="en-US"/>
+        </w:rPr>
+      </w:pPr>
+      <w:r>
+        <w:rPr>
+          <w:rFonts w:asciiTheme="majorEastAsia" w:eastAsiaTheme="majorEastAsia" w:hAnsiTheme="majorEastAsia" w:hint="eastAsia"/>
+        </w:rPr>
+        <w:t>「</w:t>
+      </w:r>
+      <w:r>
+        <w:rPr>
+          <w:rFonts w:asciiTheme="majorEastAsia" w:eastAsiaTheme="majorEastAsia" w:hAnsiTheme="majorEastAsia"/>
+          <w:lang w:val="en-US"/>
+        </w:rPr>
+        <w:t>WIFI_QR_TEXT</w:t>
+      </w:r>
+      <w:r>
+        <w:rPr>
+          <w:rFonts w:asciiTheme="majorEastAsia" w:eastAsiaTheme="majorEastAsia" w:hAnsiTheme="majorEastAsia" w:hint="eastAsia"/>
+        </w:rPr>
+        <w:t>」の内容を自分の環境に変更</w:t>
+      </w:r>
+    </w:p>
+    <w:p>
+      <w:pPr>
+        <w:ind w:left="720"/>
+        <w:rPr>
+          <w:rFonts w:asciiTheme="majorEastAsia" w:eastAsiaTheme="majorEastAsia" w:hAnsiTheme="majorEastAsia"/>
+          <w:lang w:val="en-US"/>
+        </w:rPr>
+      </w:pPr>
+      <w:r>
+        <w:rPr>
+          <w:rFonts w:asciiTheme="majorEastAsia" w:eastAsiaTheme="majorEastAsia" w:hAnsiTheme="majorEastAsia" w:hint="eastAsia"/>
+        </w:rPr>
+        <w:t>「</w:t>
+      </w:r>
+      <w:r>
+        <w:rPr>
+          <w:rFonts w:asciiTheme="majorEastAsia" w:eastAsiaTheme="majorEastAsia" w:hAnsiTheme="majorEastAsia"/>
+          <w:lang w:val="en-US"/>
+        </w:rPr>
+        <w:t>FESTIVAL</w:t>
+      </w:r>
+      <w:r>
+        <w:rPr>
+          <w:rFonts w:asciiTheme="majorEastAsia" w:eastAsiaTheme="majorEastAsia" w:hAnsiTheme="majorEastAsia"/>
+          <w:lang w:val="en-US"/>
+        </w:rPr>
+        <w:t>_QR_TEXT</w:t>
+      </w:r>
+      <w:r>
+        <w:rPr>
+          <w:rFonts w:asciiTheme="majorEastAsia" w:eastAsiaTheme="majorEastAsia" w:hAnsiTheme="majorEastAsia" w:hint="eastAsia"/>
+        </w:rPr>
+        <w:t>」の内容を自分</w:t>
+      </w:r>
+      <w:r>
+        <w:rPr>
+          <w:rFonts w:asciiTheme="majorEastAsia" w:eastAsiaTheme="majorEastAsia" w:hAnsiTheme="majorEastAsia" w:hint="eastAsia"/>
+        </w:rPr>
+        <w:t>のPCの</w:t>
+      </w:r>
+      <w:r>
+        <w:rPr>
+          <w:rFonts w:asciiTheme="majorEastAsia" w:eastAsiaTheme="majorEastAsia" w:hAnsiTheme="majorEastAsia"/>
+          <w:lang w:val="en-US"/>
+        </w:rPr>
+        <w:t>IPv4</w:t>
+      </w:r>
+      <w:r>
+        <w:rPr>
+          <w:rFonts w:asciiTheme="majorEastAsia" w:eastAsiaTheme="majorEastAsia" w:hAnsiTheme="majorEastAsia" w:hint="eastAsia"/>
+          <w:lang w:val="en-US"/>
+        </w:rPr>
+        <w:t>のアドレスに変更</w:t>
+      </w:r>
+    </w:p>
+    <w:p>
+      <w:pPr>
+        <w:rPr>
+          <w:rFonts w:asciiTheme="majorEastAsia" w:eastAsiaTheme="majorEastAsia" w:hAnsiTheme="majorEastAsia"/>
+          <w:lang w:val="en-US"/>
         </w:rPr>
       </w:pPr>
     </w:p>
@@ -1836,7 +1992,7 @@
   <w:docDefaults>
     <w:rPrDefault>
       <w:rPr>
-        <w:rFonts w:ascii="Arial" w:eastAsia="Arial" w:hAnsi="Arial" w:cs="Arial"/>
+        <w:rFonts w:ascii="Arial" w:eastAsia="MS Mincho" w:hAnsi="Arial" w:cs="Arial"/>
         <w:sz w:val="22"/>
         <w:szCs w:val="22"/>
         <w:lang w:val="vi" w:eastAsia="ja-JP" w:bidi="ar-SA"/>
@@ -2415,6 +2571,17 @@
       <w:szCs w:val="30"/>
     </w:rPr>
   </w:style>
+  <w:style w:type="paragraph" w:styleId="ListParagraph">
+    <w:name w:val="List Paragraph"/>
+    <w:basedOn w:val="Normal"/>
+    <w:uiPriority w:val="34"/>
+    <w:qFormat/>
+    <w:rsid w:val="00F7103F"/>
+    <w:pPr>
+      <w:ind w:left="720"/>
+      <w:contextualSpacing/>
+    </w:pPr>
+  </w:style>
 </w:styles>
 </file>
 

</xml_diff>